<commit_message>
Introduction edit and name fix
</commit_message>
<xml_diff>
--- a/Introduction/RegistrationQA Introduction.docx
+++ b/Introduction/RegistrationQA Introduction.docx
@@ -763,11 +763,11 @@
         <w:t xml:space="preserve">. Additionally, a region of interest (ROI) can be created around the selected segment. The segment has to be first chosen as an input. The ROI is later used in measures 3, 7 and 8. </w:t>
       </w:r>
       <w:r>
-        <w:t xml:space="preserve">Among two images we can have two registrations (forward and </w:t>
+        <w:t xml:space="preserve">Among two images we can have two registrations (forward and backward) and corresponding </w:t>
       </w:r>
       <w:r>
         <w:lastRenderedPageBreak/>
-        <w:t>backward) and corresponding verifications. User can always switch between the two registrations, which will influence the measure verification execution.</w:t>
+        <w:t>verifications. User can always switch between the two registrations, which will influence the measure verification execution.</w:t>
       </w:r>
     </w:p>
     <w:p>
@@ -1043,7 +1043,25 @@
       <w:r>
         <w:fldChar w:fldCharType="end"/>
       </w:r>
-      <w:fldSimple w:instr=" REF _Ref507158545 \h "/>
+      <w:r>
+        <w:fldChar w:fldCharType="begin"/>
+      </w:r>
+      <w:r>
+        <w:instrText xml:space="preserve"> REF _Ref507158545 \h </w:instrText>
+      </w:r>
+      <w:r>
+        <w:fldChar w:fldCharType="separate"/>
+      </w:r>
+      <w:r>
+        <w:rPr>
+          <w:b/>
+          <w:bCs/>
+        </w:rPr>
+        <w:t>Error! Reference source not found.</w:t>
+      </w:r>
+      <w:r>
+        <w:fldChar w:fldCharType="end"/>
+      </w:r>
       <w:r>
         <w:t xml:space="preserve"> </w:t>
       </w:r>
@@ -6633,7 +6651,7 @@
           <w:rPr>
             <w:noProof/>
           </w:rPr>
-          <w:t>4</w:t>
+          <w:t>10</w:t>
         </w:r>
         <w:r>
           <w:rPr>
@@ -9291,7 +9309,7 @@
 </file>
 
 <file path=customXml/itemProps1.xml><?xml version="1.0" encoding="utf-8"?>
-<ds:datastoreItem xmlns:ds="http://schemas.openxmlformats.org/officeDocument/2006/customXml" ds:itemID="{2101B4B7-C7E0-4E3A-9686-E5F4865D5E96}">
+<ds:datastoreItem xmlns:ds="http://schemas.openxmlformats.org/officeDocument/2006/customXml" ds:itemID="{F2EEBED1-5B7D-4D93-89F4-99F88C253EDD}">
   <ds:schemaRefs>
     <ds:schemaRef ds:uri="http://schemas.openxmlformats.org/officeDocument/2006/bibliography"/>
   </ds:schemaRefs>

</xml_diff>